<commit_message>
update csl et al
</commit_message>
<xml_diff>
--- a/analysis/paper/paper.docx
+++ b/analysis/paper/paper.docx
@@ -45,6 +45,30 @@
         <w:rPr>
           <w:vertAlign w:val="superscript"/>
         </w:rPr>
+        <w:t xml:space="preserve">2</w:t>
+      </w:r>
+      <w:r>
+        <w:rPr>
+          <w:vertAlign w:val="superscript"/>
+        </w:rPr>
+        <w:t xml:space="preserve">,</w:t>
+      </w:r>
+      <w:r>
+        <w:rPr>
+          <w:vertAlign w:val="superscript"/>
+        </w:rPr>
+        <w:t xml:space="preserve">3</w:t>
+      </w:r>
+      <w:r>
+        <w:rPr>
+          <w:vertAlign w:val="superscript"/>
+        </w:rPr>
+        <w:t xml:space="preserve">,</w:t>
+      </w:r>
+      <w:r>
+        <w:rPr>
+          <w:vertAlign w:val="superscript"/>
+        </w:rPr>
         <w:t xml:space="preserve">✉</w:t>
       </w:r>
     </w:p>
@@ -53,7 +77,7 @@
         <w:pStyle w:val="Date"/>
       </w:pPr>
       <w:r>
-        <w:t xml:space="preserve">16</w:t>
+        <w:t xml:space="preserve">26</w:t>
       </w:r>
       <w:r>
         <w:t xml:space="preserve"> </w:t>
@@ -103,6 +127,36 @@
       </w:r>
       <w:r>
         <w:t xml:space="preserve">University of Marburg</w:t>
+      </w:r>
+      <w:r>
+        <w:br/>
+      </w:r>
+      <w:r>
+        <w:rPr>
+          <w:vertAlign w:val="superscript"/>
+        </w:rPr>
+        <w:t xml:space="preserve">2</w:t>
+      </w:r>
+      <w:r>
+        <w:t xml:space="preserve"> </w:t>
+      </w:r>
+      <w:r>
+        <w:t xml:space="preserve">Department of Physical Geography</w:t>
+      </w:r>
+      <w:r>
+        <w:br/>
+      </w:r>
+      <w:r>
+        <w:rPr>
+          <w:vertAlign w:val="superscript"/>
+        </w:rPr>
+        <w:t xml:space="preserve">3</w:t>
+      </w:r>
+      <w:r>
+        <w:t xml:space="preserve"> </w:t>
+      </w:r>
+      <w:r>
+        <w:t xml:space="preserve">Environmental Informatics</w:t>
       </w:r>
     </w:p>
     <w:p>
@@ -153,7 +207,7 @@
         <w:pStyle w:val="BodyText"/>
       </w:pPr>
       <w:r>
-        <w:t xml:space="preserve">Keywords: keyword 1; keyword 2; keyword 3</w:t>
+        <w:t xml:space="preserve">Keywords: archaeological remote sensing; automated analysis; open-source; reproducibility</w:t>
       </w:r>
     </w:p>
     <w:p>
@@ -185,7 +239,37 @@
         <w:t xml:space="preserve"> </w:t>
       </w:r>
       <w:r>
-        <w:t xml:space="preserve">(Marwick, 2017)</w:t>
+        <w:t xml:space="preserve">(</w:t>
+      </w:r>
+      <w:r>
+        <w:rPr>
+          <w:b/>
+        </w:rPr>
+        <w:t xml:space="preserve">???</w:t>
+      </w:r>
+      <w:r>
+        <w:t xml:space="preserve">)</w:t>
+      </w:r>
+      <w:r>
+        <w:t xml:space="preserve"> </w:t>
+      </w:r>
+      <w:r>
+        <w:t xml:space="preserve">(Beck 2004; Agapiou</w:t>
+      </w:r>
+      <w:r>
+        <w:t xml:space="preserve"> </w:t>
+      </w:r>
+      <w:r>
+        <w:rPr>
+          <w:i/>
+        </w:rPr>
+        <w:t xml:space="preserve">et al.</w:t>
+      </w:r>
+      <w:r>
+        <w:t xml:space="preserve"> </w:t>
+      </w:r>
+      <w:r>
+        <w:t xml:space="preserve">2015; Agapiou &amp; Sarris 2018)</w:t>
       </w:r>
     </w:p>
     <w:p>
@@ -346,14 +430,47 @@
       </w:r>
       <w:bookmarkEnd w:id="29"/>
     </w:p>
-    <w:bookmarkStart w:id="32" w:name="refs"/>
-    <w:bookmarkStart w:id="31" w:name="ref-Marwick2017"/>
+    <w:bookmarkStart w:id="37" w:name="refs"/>
+    <w:bookmarkStart w:id="32" w:name="ref-agapiou_beyond_2018"/>
     <w:p>
       <w:pPr>
         <w:pStyle w:val="Bibliography"/>
       </w:pPr>
       <w:r>
-        <w:t xml:space="preserve">Marwick, B., 2017. Computational reproducibility in archaeological research: Basic principles and a case study of their implementation. Journal of Archaeological Method and Theory 24, 424–450.</w:t>
+        <w:rPr>
+          <w:smallCaps/>
+        </w:rPr>
+        <w:t xml:space="preserve">Agapiou</w:t>
+      </w:r>
+      <w:r>
+        <w:t xml:space="preserve">, A. &amp; A.</w:t>
+      </w:r>
+      <w:r>
+        <w:t xml:space="preserve"> </w:t>
+      </w:r>
+      <w:r>
+        <w:rPr>
+          <w:smallCaps/>
+        </w:rPr>
+        <w:t xml:space="preserve">Sarris</w:t>
+      </w:r>
+      <w:r>
+        <w:t xml:space="preserve">. 2018. Beyond GIS Layering: Challenging the (Re)use and Fusion of Archaeological Prospection Data Based on Bayesian Neural Networks (BNN).</w:t>
+      </w:r>
+      <w:r>
+        <w:t xml:space="preserve"> </w:t>
+      </w:r>
+      <w:r>
+        <w:rPr>
+          <w:i/>
+        </w:rPr>
+        <w:t xml:space="preserve">Remote Sensing</w:t>
+      </w:r>
+      <w:r>
+        <w:t xml:space="preserve"> </w:t>
+      </w:r>
+      <w:r>
+        <w:t xml:space="preserve">10: 1762.</w:t>
       </w:r>
       <w:r>
         <w:t xml:space="preserve"> </w:t>
@@ -363,12 +480,143 @@
           <w:rPr>
             <w:rStyle w:val="Hyperlink"/>
           </w:rPr>
-          <w:t xml:space="preserve">https://doi.org/10.1007/s10816-015-9272-9</w:t>
+          <w:t xml:space="preserve">https://www.mdpi.com/2072-4292/10/11/1762</w:t>
         </w:r>
       </w:hyperlink>
-    </w:p>
-    <w:bookmarkEnd w:id="31"/>
+      <w:r>
+        <w:t xml:space="preserve">.</w:t>
+      </w:r>
+      <w:r>
+        <w:t xml:space="preserve"> </w:t>
+      </w:r>
+      <w:hyperlink r:id="rId31">
+        <w:r>
+          <w:rPr>
+            <w:rStyle w:val="Hyperlink"/>
+          </w:rPr>
+          <w:t xml:space="preserve">https://doi.org/10.3390/rs10111762</w:t>
+        </w:r>
+      </w:hyperlink>
+      <w:r>
+        <w:t xml:space="preserve">.</w:t>
+      </w:r>
+    </w:p>
     <w:bookmarkEnd w:id="32"/>
+    <w:bookmarkStart w:id="34" w:name="ref-sarris_use_2015"/>
+    <w:p>
+      <w:pPr>
+        <w:pStyle w:val="Bibliography"/>
+      </w:pPr>
+      <w:r>
+        <w:rPr>
+          <w:smallCaps/>
+        </w:rPr>
+        <w:t xml:space="preserve">Agapiou</w:t>
+      </w:r>
+      <w:r>
+        <w:t xml:space="preserve">, A., D.</w:t>
+      </w:r>
+      <w:r>
+        <w:t xml:space="preserve"> </w:t>
+      </w:r>
+      <w:r>
+        <w:rPr>
+          <w:smallCaps/>
+        </w:rPr>
+        <w:t xml:space="preserve">Alexakis</w:t>
+      </w:r>
+      <w:r>
+        <w:t xml:space="preserve"> </w:t>
+      </w:r>
+      <w:r>
+        <w:t xml:space="preserve">D., A.</w:t>
+      </w:r>
+      <w:r>
+        <w:t xml:space="preserve"> </w:t>
+      </w:r>
+      <w:r>
+        <w:rPr>
+          <w:smallCaps/>
+        </w:rPr>
+        <w:t xml:space="preserve">Sarris</w:t>
+      </w:r>
+      <w:r>
+        <w:t xml:space="preserve"> </w:t>
+      </w:r>
+      <w:r>
+        <w:t xml:space="preserve">&amp; D.G.</w:t>
+      </w:r>
+      <w:r>
+        <w:t xml:space="preserve"> </w:t>
+      </w:r>
+      <w:r>
+        <w:rPr>
+          <w:smallCaps/>
+        </w:rPr>
+        <w:t xml:space="preserve">Hadjimitsis</w:t>
+      </w:r>
+      <w:r>
+        <w:t xml:space="preserve">. 2015. On the use of satellite remote sensing in archaeology, in A. Sarris (ed.)</w:t>
+      </w:r>
+      <w:r>
+        <w:t xml:space="preserve"> </w:t>
+      </w:r>
+      <w:r>
+        <w:rPr>
+          <w:i/>
+        </w:rPr>
+        <w:t xml:space="preserve">Best Practices of GeoInformatic Technologies for the Mapping of Archaeolandscapes</w:t>
+      </w:r>
+      <w:r>
+        <w:t xml:space="preserve">: 115–25 (Archaeopress Archaeology). Archaeopress Publishing Ltd.</w:t>
+      </w:r>
+      <w:r>
+        <w:t xml:space="preserve"> </w:t>
+      </w:r>
+      <w:hyperlink r:id="rId33">
+        <w:r>
+          <w:rPr>
+            <w:rStyle w:val="Hyperlink"/>
+          </w:rPr>
+          <w:t xml:space="preserve">https://www.oxbowbooks.com/dbbc/best-practices-of-geoinformatic-technologies-for-the-mapping-of-archaeolandscapes.html</w:t>
+        </w:r>
+      </w:hyperlink>
+      <w:r>
+        <w:t xml:space="preserve">.</w:t>
+      </w:r>
+    </w:p>
+    <w:bookmarkEnd w:id="34"/>
+    <w:bookmarkStart w:id="36" w:name="ref-beck_evaluation_2004"/>
+    <w:p>
+      <w:pPr>
+        <w:pStyle w:val="Bibliography"/>
+      </w:pPr>
+      <w:r>
+        <w:rPr>
+          <w:smallCaps/>
+        </w:rPr>
+        <w:t xml:space="preserve">Beck</w:t>
+      </w:r>
+      <w:r>
+        <w:t xml:space="preserve">, A. 2004. The evaluation of Corona and Ikonos satellite imagery for archaeological applications in a semi-arid environment. PhD, Durham.</w:t>
+      </w:r>
+      <w:r>
+        <w:t xml:space="preserve"> </w:t>
+      </w:r>
+      <w:hyperlink r:id="rId35">
+        <w:r>
+          <w:rPr>
+            <w:rStyle w:val="Hyperlink"/>
+          </w:rPr>
+          <w:t xml:space="preserve">https://www.academia.edu/2375389/The_evaluation_of_Corona_and_Ikonos_satellite_imagery_for_archaeological_applications_in_a_semi_arid_environment</w:t>
+        </w:r>
+      </w:hyperlink>
+      <w:r>
+        <w:t xml:space="preserve">.</w:t>
+      </w:r>
+    </w:p>
+    <w:bookmarkEnd w:id="36"/>
+    <w:bookmarkEnd w:id="37"/>
     <w:p>
       <w:r>
         <w:br w:type="page"/>
@@ -378,18 +626,18 @@
       <w:pPr>
         <w:pStyle w:val="Heading3"/>
       </w:pPr>
-      <w:bookmarkStart w:id="33" w:name="colophon"/>
+      <w:bookmarkStart w:id="38" w:name="colophon"/>
       <w:r>
         <w:t xml:space="preserve">8.0.1	Colophon</w:t>
       </w:r>
-      <w:bookmarkEnd w:id="33"/>
+      <w:bookmarkEnd w:id="38"/>
     </w:p>
     <w:p>
       <w:pPr>
         <w:pStyle w:val="FirstParagraph"/>
       </w:pPr>
       <w:r>
-        <w:t xml:space="preserve">This report was generated on 2020-12-16 20:45:40 using the following computational environment and dependencies:</w:t>
+        <w:t xml:space="preserve">This report was generated on 2020-12-26 18:30:24 using the following computational environment and dependencies:</w:t>
       </w:r>
     </w:p>
     <w:p>
@@ -490,7 +738,7 @@
         <w:rPr>
           <w:rStyle w:val="VerbatimChar"/>
         </w:rPr>
-        <w:t xml:space="preserve">#&gt;  date     2020-12-16                  </w:t>
+        <w:t xml:space="preserve">#&gt;  date     2020-12-26                  </w:t>
       </w:r>
       <w:r>
         <w:br/>
@@ -941,7 +1189,7 @@
         <w:rPr>
           <w:rStyle w:val="VerbatimChar"/>
         </w:rPr>
-        <w:t xml:space="preserve">#&gt; Head:     [bd83727] 2020-12-16: settnup</w:t>
+        <w:t xml:space="preserve">#&gt; Head:     [0b90a8a] 2020-12-16: lastbutnotleast...</w:t>
       </w:r>
     </w:p>
     <w:sectPr>

</xml_diff>